<commit_message>
Added file and apply some changes
</commit_message>
<xml_diff>
--- a/DAA MINI PROJECT REPORT FILE.docx
+++ b/DAA MINI PROJECT REPORT FILE.docx
@@ -40,7 +40,7 @@
                     </pic:cNvPicPr>
                   </pic:nvPicPr>
                   <pic:blipFill>
-                    <a:blip r:embed="rId5" cstate="print">
+                    <a:blip r:embed="rId7" cstate="print">
                       <a:extLst>
                         <a:ext uri="{28A0092B-C50C-407E-A947-70E740481C1C}">
                           <a14:useLocalDpi xmlns:a14="http://schemas.microsoft.com/office/drawing/2010/main" val="0"/>
@@ -235,8 +235,10 @@
           <w:sz w:val="24"/>
           <w:szCs w:val="28"/>
         </w:rPr>
-        <w:t>1</w:t>
-      </w:r>
+        <w:t>2</w:t>
+      </w:r>
+      <w:bookmarkStart w:id="0" w:name="_GoBack"/>
+      <w:bookmarkEnd w:id="0"/>
       <w:r>
         <w:rPr>
           <w:rFonts w:ascii="Times New Roman" w:hAnsi="Times New Roman" w:cs="Times New Roman"/>
@@ -622,25 +624,7 @@
           <w:sz w:val="24"/>
           <w:szCs w:val="24"/>
         </w:rPr>
-        <w:t xml:space="preserve"> to real-world </w:t>
-      </w:r>
-      <w:proofErr w:type="gramStart"/>
-      <w:r>
-        <w:rPr>
-          <w:rFonts w:ascii="Times New Roman" w:eastAsia="Times New Roman" w:hAnsi="Times New Roman" w:cs="Times New Roman"/>
-          <w:sz w:val="24"/>
-          <w:szCs w:val="24"/>
-        </w:rPr>
-        <w:t>delivery route optimization problems</w:t>
-      </w:r>
-      <w:proofErr w:type="gramEnd"/>
-      <w:r>
-        <w:rPr>
-          <w:rFonts w:ascii="Times New Roman" w:eastAsia="Times New Roman" w:hAnsi="Times New Roman" w:cs="Times New Roman"/>
-          <w:sz w:val="24"/>
-          <w:szCs w:val="24"/>
-        </w:rPr>
-        <w:t>.</w:t>
+        <w:t xml:space="preserve"> to real-world delivery route optimization problems.</w:t>
       </w:r>
     </w:p>
     <w:p>
@@ -921,25 +905,7 @@
           <w:sz w:val="24"/>
           <w:szCs w:val="24"/>
         </w:rPr>
-        <w:t xml:space="preserve"> for the frontend </w:t>
-      </w:r>
-      <w:proofErr w:type="gramStart"/>
-      <w:r>
-        <w:rPr>
-          <w:rFonts w:ascii="Times New Roman" w:eastAsia="Times New Roman" w:hAnsi="Times New Roman" w:cs="Times New Roman"/>
-          <w:sz w:val="24"/>
-          <w:szCs w:val="24"/>
-        </w:rPr>
-        <w:t>interface,</w:t>
-      </w:r>
-      <w:proofErr w:type="gramEnd"/>
-      <w:r>
-        <w:rPr>
-          <w:rFonts w:ascii="Times New Roman" w:eastAsia="Times New Roman" w:hAnsi="Times New Roman" w:cs="Times New Roman"/>
-          <w:sz w:val="24"/>
-          <w:szCs w:val="24"/>
-        </w:rPr>
-        <w:t xml:space="preserve"> and </w:t>
+        <w:t xml:space="preserve"> for the frontend interface, and </w:t>
       </w:r>
       <w:r>
         <w:rPr>
@@ -1378,7 +1344,6 @@
         </w:rPr>
         <w:t xml:space="preserve">, </w:t>
       </w:r>
-      <w:proofErr w:type="spellStart"/>
       <w:r>
         <w:rPr>
           <w:rFonts w:ascii="Times New Roman" w:eastAsia="Times New Roman" w:hAnsi="Times New Roman" w:cs="Times New Roman"/>
@@ -1387,7 +1352,6 @@
         </w:rPr>
         <w:t>os</w:t>
       </w:r>
-      <w:proofErr w:type="spellEnd"/>
       <w:r>
         <w:rPr>
           <w:rFonts w:ascii="Times New Roman" w:eastAsia="Times New Roman" w:hAnsi="Times New Roman" w:cs="Times New Roman"/>
@@ -1458,18 +1422,8 @@
           <w:sz w:val="24"/>
           <w:szCs w:val="24"/>
         </w:rPr>
-        <w:t xml:space="preserve"> VS Code / </w:t>
-      </w:r>
-      <w:proofErr w:type="spellStart"/>
-      <w:r>
-        <w:rPr>
-          <w:rFonts w:ascii="Times New Roman" w:eastAsia="Times New Roman" w:hAnsi="Times New Roman" w:cs="Times New Roman"/>
-          <w:sz w:val="24"/>
-          <w:szCs w:val="24"/>
-        </w:rPr>
-        <w:t>PyCharm</w:t>
-      </w:r>
-      <w:proofErr w:type="spellEnd"/>
+        <w:t xml:space="preserve"> VS Code / PyCharm</w:t>
+      </w:r>
     </w:p>
     <w:p>
       <w:pPr>
@@ -1580,15 +1534,7 @@
         </w:numPr>
       </w:pPr>
       <w:r>
-        <w:t xml:space="preserve">Update the neighboring nodes’ distances if a shorter path </w:t>
-      </w:r>
-      <w:proofErr w:type="gramStart"/>
-      <w:r>
-        <w:t>is found</w:t>
-      </w:r>
-      <w:proofErr w:type="gramEnd"/>
-      <w:r>
-        <w:t>.</w:t>
+        <w:t>Update the neighboring nodes’ distances if a shorter path is found.</w:t>
       </w:r>
     </w:p>
     <w:p>
@@ -1612,15 +1558,7 @@
         </w:numPr>
       </w:pPr>
       <w:r>
-        <w:t xml:space="preserve">Repeat until the destination node </w:t>
-      </w:r>
-      <w:proofErr w:type="gramStart"/>
-      <w:r>
-        <w:t>is reached</w:t>
-      </w:r>
-      <w:proofErr w:type="gramEnd"/>
-      <w:r>
-        <w:t xml:space="preserve"> or all nodes are visited.</w:t>
+        <w:t>Repeat until the destination node is reached or all nodes are visited.</w:t>
       </w:r>
     </w:p>
     <w:p>
@@ -1770,21 +1708,12 @@
           <w:sz w:val="24"/>
         </w:rPr>
       </w:pPr>
-      <w:proofErr w:type="gramStart"/>
-      <w:r>
-        <w:rPr>
-          <w:rFonts w:ascii="Times New Roman" w:hAnsi="Times New Roman" w:cs="Times New Roman"/>
-          <w:sz w:val="24"/>
-        </w:rPr>
-        <w:t>distances</w:t>
-      </w:r>
-      <w:proofErr w:type="gramEnd"/>
-      <w:r>
-        <w:rPr>
-          <w:rFonts w:ascii="Times New Roman" w:hAnsi="Times New Roman" w:cs="Times New Roman"/>
-          <w:sz w:val="24"/>
-        </w:rPr>
-        <w:t xml:space="preserve"> = {</w:t>
+      <w:r>
+        <w:rPr>
+          <w:rFonts w:ascii="Times New Roman" w:hAnsi="Times New Roman" w:cs="Times New Roman"/>
+          <w:sz w:val="24"/>
+        </w:rPr>
+        <w:t>distances = {</w:t>
       </w:r>
     </w:p>
     <w:p>
@@ -1915,71 +1844,12 @@
           <w:sz w:val="24"/>
         </w:rPr>
       </w:pPr>
-      <w:proofErr w:type="spellStart"/>
-      <w:proofErr w:type="gramStart"/>
-      <w:r>
-        <w:rPr>
-          <w:rFonts w:ascii="Times New Roman" w:hAnsi="Times New Roman" w:cs="Times New Roman"/>
-          <w:sz w:val="24"/>
-        </w:rPr>
-        <w:t>def</w:t>
-      </w:r>
-      <w:proofErr w:type="spellEnd"/>
-      <w:proofErr w:type="gramEnd"/>
-      <w:r>
-        <w:rPr>
-          <w:rFonts w:ascii="Times New Roman" w:hAnsi="Times New Roman" w:cs="Times New Roman"/>
-          <w:sz w:val="24"/>
-        </w:rPr>
-        <w:t xml:space="preserve"> </w:t>
-      </w:r>
-      <w:proofErr w:type="spellStart"/>
-      <w:r>
-        <w:rPr>
-          <w:rFonts w:ascii="Times New Roman" w:hAnsi="Times New Roman" w:cs="Times New Roman"/>
-          <w:sz w:val="24"/>
-        </w:rPr>
-        <w:t>find_shortest_path</w:t>
-      </w:r>
-      <w:proofErr w:type="spellEnd"/>
-      <w:r>
-        <w:rPr>
-          <w:rFonts w:ascii="Times New Roman" w:hAnsi="Times New Roman" w:cs="Times New Roman"/>
-          <w:sz w:val="24"/>
-        </w:rPr>
-        <w:t>(</w:t>
-      </w:r>
-      <w:proofErr w:type="spellStart"/>
-      <w:r>
-        <w:rPr>
-          <w:rFonts w:ascii="Times New Roman" w:hAnsi="Times New Roman" w:cs="Times New Roman"/>
-          <w:sz w:val="24"/>
-        </w:rPr>
-        <w:t>src</w:t>
-      </w:r>
-      <w:proofErr w:type="spellEnd"/>
-      <w:r>
-        <w:rPr>
-          <w:rFonts w:ascii="Times New Roman" w:hAnsi="Times New Roman" w:cs="Times New Roman"/>
-          <w:sz w:val="24"/>
-        </w:rPr>
-        <w:t xml:space="preserve">, </w:t>
-      </w:r>
-      <w:proofErr w:type="spellStart"/>
-      <w:r>
-        <w:rPr>
-          <w:rFonts w:ascii="Times New Roman" w:hAnsi="Times New Roman" w:cs="Times New Roman"/>
-          <w:sz w:val="24"/>
-        </w:rPr>
-        <w:t>dest</w:t>
-      </w:r>
-      <w:proofErr w:type="spellEnd"/>
-      <w:r>
-        <w:rPr>
-          <w:rFonts w:ascii="Times New Roman" w:hAnsi="Times New Roman" w:cs="Times New Roman"/>
-          <w:sz w:val="24"/>
-        </w:rPr>
-        <w:t>):</w:t>
+      <w:r>
+        <w:rPr>
+          <w:rFonts w:ascii="Times New Roman" w:hAnsi="Times New Roman" w:cs="Times New Roman"/>
+          <w:sz w:val="24"/>
+        </w:rPr>
+        <w:t>def find_shortest_path(src, dest):</w:t>
       </w:r>
     </w:p>
     <w:p>
@@ -1996,39 +1866,7 @@
           <w:rFonts w:ascii="Times New Roman" w:hAnsi="Times New Roman" w:cs="Times New Roman"/>
           <w:sz w:val="24"/>
         </w:rPr>
-        <w:t xml:space="preserve">    </w:t>
-      </w:r>
-      <w:proofErr w:type="gramStart"/>
-      <w:r>
-        <w:rPr>
-          <w:rFonts w:ascii="Times New Roman" w:hAnsi="Times New Roman" w:cs="Times New Roman"/>
-          <w:sz w:val="24"/>
-        </w:rPr>
-        <w:t>routes</w:t>
-      </w:r>
-      <w:proofErr w:type="gramEnd"/>
-      <w:r>
-        <w:rPr>
-          <w:rFonts w:ascii="Times New Roman" w:hAnsi="Times New Roman" w:cs="Times New Roman"/>
-          <w:sz w:val="24"/>
-        </w:rPr>
-        <w:t xml:space="preserve"> = list(</w:t>
-      </w:r>
-      <w:proofErr w:type="spellStart"/>
-      <w:r>
-        <w:rPr>
-          <w:rFonts w:ascii="Times New Roman" w:hAnsi="Times New Roman" w:cs="Times New Roman"/>
-          <w:sz w:val="24"/>
-        </w:rPr>
-        <w:t>distances.keys</w:t>
-      </w:r>
-      <w:proofErr w:type="spellEnd"/>
-      <w:r>
-        <w:rPr>
-          <w:rFonts w:ascii="Times New Roman" w:hAnsi="Times New Roman" w:cs="Times New Roman"/>
-          <w:sz w:val="24"/>
-        </w:rPr>
-        <w:t>())</w:t>
+        <w:t xml:space="preserve">    routes = list(distances.keys())</w:t>
       </w:r>
     </w:p>
     <w:p>
@@ -2045,55 +1883,7 @@
           <w:rFonts w:ascii="Times New Roman" w:hAnsi="Times New Roman" w:cs="Times New Roman"/>
           <w:sz w:val="24"/>
         </w:rPr>
-        <w:t xml:space="preserve">    </w:t>
-      </w:r>
-      <w:proofErr w:type="spellStart"/>
-      <w:r>
-        <w:rPr>
-          <w:rFonts w:ascii="Times New Roman" w:hAnsi="Times New Roman" w:cs="Times New Roman"/>
-          <w:sz w:val="24"/>
-        </w:rPr>
-        <w:t>shortest_path_nodes</w:t>
-      </w:r>
-      <w:proofErr w:type="spellEnd"/>
-      <w:r>
-        <w:rPr>
-          <w:rFonts w:ascii="Times New Roman" w:hAnsi="Times New Roman" w:cs="Times New Roman"/>
-          <w:sz w:val="24"/>
-        </w:rPr>
-        <w:t xml:space="preserve"> = [</w:t>
-      </w:r>
-      <w:proofErr w:type="spellStart"/>
-      <w:r>
-        <w:rPr>
-          <w:rFonts w:ascii="Times New Roman" w:hAnsi="Times New Roman" w:cs="Times New Roman"/>
-          <w:sz w:val="24"/>
-        </w:rPr>
-        <w:t>src</w:t>
-      </w:r>
-      <w:proofErr w:type="spellEnd"/>
-      <w:r>
-        <w:rPr>
-          <w:rFonts w:ascii="Times New Roman" w:hAnsi="Times New Roman" w:cs="Times New Roman"/>
-          <w:sz w:val="24"/>
-        </w:rPr>
-        <w:t xml:space="preserve">, </w:t>
-      </w:r>
-      <w:proofErr w:type="spellStart"/>
-      <w:r>
-        <w:rPr>
-          <w:rFonts w:ascii="Times New Roman" w:hAnsi="Times New Roman" w:cs="Times New Roman"/>
-          <w:sz w:val="24"/>
-        </w:rPr>
-        <w:t>dest</w:t>
-      </w:r>
-      <w:proofErr w:type="spellEnd"/>
-      <w:r>
-        <w:rPr>
-          <w:rFonts w:ascii="Times New Roman" w:hAnsi="Times New Roman" w:cs="Times New Roman"/>
-          <w:sz w:val="24"/>
-        </w:rPr>
-        <w:t>]</w:t>
+        <w:t xml:space="preserve">    shortest_path_nodes = [src, dest]</w:t>
       </w:r>
     </w:p>
     <w:p>
@@ -2110,80 +1900,7 @@
           <w:rFonts w:ascii="Times New Roman" w:hAnsi="Times New Roman" w:cs="Times New Roman"/>
           <w:sz w:val="24"/>
         </w:rPr>
-        <w:t xml:space="preserve">    </w:t>
-      </w:r>
-      <w:proofErr w:type="spellStart"/>
-      <w:r>
-        <w:rPr>
-          <w:rFonts w:ascii="Times New Roman" w:hAnsi="Times New Roman" w:cs="Times New Roman"/>
-          <w:sz w:val="24"/>
-        </w:rPr>
-        <w:t>shortest_dist</w:t>
-      </w:r>
-      <w:proofErr w:type="spellEnd"/>
-      <w:r>
-        <w:rPr>
-          <w:rFonts w:ascii="Times New Roman" w:hAnsi="Times New Roman" w:cs="Times New Roman"/>
-          <w:sz w:val="24"/>
-        </w:rPr>
-        <w:t xml:space="preserve"> = </w:t>
-      </w:r>
-      <w:proofErr w:type="gramStart"/>
-      <w:r>
-        <w:rPr>
-          <w:rFonts w:ascii="Times New Roman" w:hAnsi="Times New Roman" w:cs="Times New Roman"/>
-          <w:sz w:val="24"/>
-        </w:rPr>
-        <w:t>distances[</w:t>
-      </w:r>
-      <w:proofErr w:type="spellStart"/>
-      <w:proofErr w:type="gramEnd"/>
-      <w:r>
-        <w:rPr>
-          <w:rFonts w:ascii="Times New Roman" w:hAnsi="Times New Roman" w:cs="Times New Roman"/>
-          <w:sz w:val="24"/>
-        </w:rPr>
-        <w:t>src</w:t>
-      </w:r>
-      <w:proofErr w:type="spellEnd"/>
-      <w:r>
-        <w:rPr>
-          <w:rFonts w:ascii="Times New Roman" w:hAnsi="Times New Roman" w:cs="Times New Roman"/>
-          <w:sz w:val="24"/>
-        </w:rPr>
-        <w:t>].get(</w:t>
-      </w:r>
-      <w:proofErr w:type="spellStart"/>
-      <w:r>
-        <w:rPr>
-          <w:rFonts w:ascii="Times New Roman" w:hAnsi="Times New Roman" w:cs="Times New Roman"/>
-          <w:sz w:val="24"/>
-        </w:rPr>
-        <w:t>dest</w:t>
-      </w:r>
-      <w:proofErr w:type="spellEnd"/>
-      <w:r>
-        <w:rPr>
-          <w:rFonts w:ascii="Times New Roman" w:hAnsi="Times New Roman" w:cs="Times New Roman"/>
-          <w:sz w:val="24"/>
-        </w:rPr>
-        <w:t>, float('</w:t>
-      </w:r>
-      <w:proofErr w:type="spellStart"/>
-      <w:r>
-        <w:rPr>
-          <w:rFonts w:ascii="Times New Roman" w:hAnsi="Times New Roman" w:cs="Times New Roman"/>
-          <w:sz w:val="24"/>
-        </w:rPr>
-        <w:t>inf</w:t>
-      </w:r>
-      <w:proofErr w:type="spellEnd"/>
-      <w:r>
-        <w:rPr>
-          <w:rFonts w:ascii="Times New Roman" w:hAnsi="Times New Roman" w:cs="Times New Roman"/>
-          <w:sz w:val="24"/>
-        </w:rPr>
-        <w:t>'))</w:t>
+        <w:t xml:space="preserve">    shortest_dist = distances[src].get(dest, float('inf'))</w:t>
       </w:r>
     </w:p>
     <w:p>
@@ -2227,23 +1944,7 @@
           <w:rFonts w:ascii="Times New Roman" w:hAnsi="Times New Roman" w:cs="Times New Roman"/>
           <w:sz w:val="24"/>
         </w:rPr>
-        <w:t xml:space="preserve">    </w:t>
-      </w:r>
-      <w:proofErr w:type="gramStart"/>
-      <w:r>
-        <w:rPr>
-          <w:rFonts w:ascii="Times New Roman" w:hAnsi="Times New Roman" w:cs="Times New Roman"/>
-          <w:sz w:val="24"/>
-        </w:rPr>
-        <w:t>for</w:t>
-      </w:r>
-      <w:proofErr w:type="gramEnd"/>
-      <w:r>
-        <w:rPr>
-          <w:rFonts w:ascii="Times New Roman" w:hAnsi="Times New Roman" w:cs="Times New Roman"/>
-          <w:sz w:val="24"/>
-        </w:rPr>
-        <w:t xml:space="preserve"> mid in routes:</w:t>
+        <w:t xml:space="preserve">    for mid in routes:</w:t>
       </w:r>
     </w:p>
     <w:p>
@@ -2260,55 +1961,7 @@
           <w:rFonts w:ascii="Times New Roman" w:hAnsi="Times New Roman" w:cs="Times New Roman"/>
           <w:sz w:val="24"/>
         </w:rPr>
-        <w:t xml:space="preserve">        </w:t>
-      </w:r>
-      <w:proofErr w:type="gramStart"/>
-      <w:r>
-        <w:rPr>
-          <w:rFonts w:ascii="Times New Roman" w:hAnsi="Times New Roman" w:cs="Times New Roman"/>
-          <w:sz w:val="24"/>
-        </w:rPr>
-        <w:t>if</w:t>
-      </w:r>
-      <w:proofErr w:type="gramEnd"/>
-      <w:r>
-        <w:rPr>
-          <w:rFonts w:ascii="Times New Roman" w:hAnsi="Times New Roman" w:cs="Times New Roman"/>
-          <w:sz w:val="24"/>
-        </w:rPr>
-        <w:t xml:space="preserve"> mid != </w:t>
-      </w:r>
-      <w:proofErr w:type="spellStart"/>
-      <w:r>
-        <w:rPr>
-          <w:rFonts w:ascii="Times New Roman" w:hAnsi="Times New Roman" w:cs="Times New Roman"/>
-          <w:sz w:val="24"/>
-        </w:rPr>
-        <w:t>src</w:t>
-      </w:r>
-      <w:proofErr w:type="spellEnd"/>
-      <w:r>
-        <w:rPr>
-          <w:rFonts w:ascii="Times New Roman" w:hAnsi="Times New Roman" w:cs="Times New Roman"/>
-          <w:sz w:val="24"/>
-        </w:rPr>
-        <w:t xml:space="preserve"> and mid != </w:t>
-      </w:r>
-      <w:proofErr w:type="spellStart"/>
-      <w:r>
-        <w:rPr>
-          <w:rFonts w:ascii="Times New Roman" w:hAnsi="Times New Roman" w:cs="Times New Roman"/>
-          <w:sz w:val="24"/>
-        </w:rPr>
-        <w:t>dest</w:t>
-      </w:r>
-      <w:proofErr w:type="spellEnd"/>
-      <w:r>
-        <w:rPr>
-          <w:rFonts w:ascii="Times New Roman" w:hAnsi="Times New Roman" w:cs="Times New Roman"/>
-          <w:sz w:val="24"/>
-        </w:rPr>
-        <w:t>:</w:t>
+        <w:t xml:space="preserve">        if mid != src and mid != dest:</w:t>
       </w:r>
     </w:p>
     <w:p>
@@ -2325,87 +1978,7 @@
           <w:rFonts w:ascii="Times New Roman" w:hAnsi="Times New Roman" w:cs="Times New Roman"/>
           <w:sz w:val="24"/>
         </w:rPr>
-        <w:t xml:space="preserve">            </w:t>
-      </w:r>
-      <w:proofErr w:type="gramStart"/>
-      <w:r>
-        <w:rPr>
-          <w:rFonts w:ascii="Times New Roman" w:hAnsi="Times New Roman" w:cs="Times New Roman"/>
-          <w:sz w:val="24"/>
-        </w:rPr>
-        <w:t>total</w:t>
-      </w:r>
-      <w:proofErr w:type="gramEnd"/>
-      <w:r>
-        <w:rPr>
-          <w:rFonts w:ascii="Times New Roman" w:hAnsi="Times New Roman" w:cs="Times New Roman"/>
-          <w:sz w:val="24"/>
-        </w:rPr>
-        <w:t xml:space="preserve"> = distances[</w:t>
-      </w:r>
-      <w:proofErr w:type="spellStart"/>
-      <w:r>
-        <w:rPr>
-          <w:rFonts w:ascii="Times New Roman" w:hAnsi="Times New Roman" w:cs="Times New Roman"/>
-          <w:sz w:val="24"/>
-        </w:rPr>
-        <w:t>src</w:t>
-      </w:r>
-      <w:proofErr w:type="spellEnd"/>
-      <w:r>
-        <w:rPr>
-          <w:rFonts w:ascii="Times New Roman" w:hAnsi="Times New Roman" w:cs="Times New Roman"/>
-          <w:sz w:val="24"/>
-        </w:rPr>
-        <w:t>].get(mid, float('</w:t>
-      </w:r>
-      <w:proofErr w:type="spellStart"/>
-      <w:r>
-        <w:rPr>
-          <w:rFonts w:ascii="Times New Roman" w:hAnsi="Times New Roman" w:cs="Times New Roman"/>
-          <w:sz w:val="24"/>
-        </w:rPr>
-        <w:t>inf</w:t>
-      </w:r>
-      <w:proofErr w:type="spellEnd"/>
-      <w:r>
-        <w:rPr>
-          <w:rFonts w:ascii="Times New Roman" w:hAnsi="Times New Roman" w:cs="Times New Roman"/>
-          <w:sz w:val="24"/>
-        </w:rPr>
-        <w:t>')) + distances[mid].get(</w:t>
-      </w:r>
-      <w:proofErr w:type="spellStart"/>
-      <w:r>
-        <w:rPr>
-          <w:rFonts w:ascii="Times New Roman" w:hAnsi="Times New Roman" w:cs="Times New Roman"/>
-          <w:sz w:val="24"/>
-        </w:rPr>
-        <w:t>dest</w:t>
-      </w:r>
-      <w:proofErr w:type="spellEnd"/>
-      <w:r>
-        <w:rPr>
-          <w:rFonts w:ascii="Times New Roman" w:hAnsi="Times New Roman" w:cs="Times New Roman"/>
-          <w:sz w:val="24"/>
-        </w:rPr>
-        <w:t>, float('</w:t>
-      </w:r>
-      <w:proofErr w:type="spellStart"/>
-      <w:r>
-        <w:rPr>
-          <w:rFonts w:ascii="Times New Roman" w:hAnsi="Times New Roman" w:cs="Times New Roman"/>
-          <w:sz w:val="24"/>
-        </w:rPr>
-        <w:t>inf</w:t>
-      </w:r>
-      <w:proofErr w:type="spellEnd"/>
-      <w:r>
-        <w:rPr>
-          <w:rFonts w:ascii="Times New Roman" w:hAnsi="Times New Roman" w:cs="Times New Roman"/>
-          <w:sz w:val="24"/>
-        </w:rPr>
-        <w:t>'))</w:t>
+        <w:t xml:space="preserve">            total = distances[src].get(mid, float('inf')) + distances[mid].get(dest, float('inf'))</w:t>
       </w:r>
     </w:p>
     <w:p>
@@ -2422,39 +1995,7 @@
           <w:rFonts w:ascii="Times New Roman" w:hAnsi="Times New Roman" w:cs="Times New Roman"/>
           <w:sz w:val="24"/>
         </w:rPr>
-        <w:t xml:space="preserve">            </w:t>
-      </w:r>
-      <w:proofErr w:type="gramStart"/>
-      <w:r>
-        <w:rPr>
-          <w:rFonts w:ascii="Times New Roman" w:hAnsi="Times New Roman" w:cs="Times New Roman"/>
-          <w:sz w:val="24"/>
-        </w:rPr>
-        <w:t>if</w:t>
-      </w:r>
-      <w:proofErr w:type="gramEnd"/>
-      <w:r>
-        <w:rPr>
-          <w:rFonts w:ascii="Times New Roman" w:hAnsi="Times New Roman" w:cs="Times New Roman"/>
-          <w:sz w:val="24"/>
-        </w:rPr>
-        <w:t xml:space="preserve"> total &lt; </w:t>
-      </w:r>
-      <w:proofErr w:type="spellStart"/>
-      <w:r>
-        <w:rPr>
-          <w:rFonts w:ascii="Times New Roman" w:hAnsi="Times New Roman" w:cs="Times New Roman"/>
-          <w:sz w:val="24"/>
-        </w:rPr>
-        <w:t>shortest_dist</w:t>
-      </w:r>
-      <w:proofErr w:type="spellEnd"/>
-      <w:r>
-        <w:rPr>
-          <w:rFonts w:ascii="Times New Roman" w:hAnsi="Times New Roman" w:cs="Times New Roman"/>
-          <w:sz w:val="24"/>
-        </w:rPr>
-        <w:t>:</w:t>
+        <w:t xml:space="preserve">            if total &lt; shortest_dist:</w:t>
       </w:r>
     </w:p>
     <w:p>
@@ -2471,23 +2012,7 @@
           <w:rFonts w:ascii="Times New Roman" w:hAnsi="Times New Roman" w:cs="Times New Roman"/>
           <w:sz w:val="24"/>
         </w:rPr>
-        <w:t xml:space="preserve">                </w:t>
-      </w:r>
-      <w:proofErr w:type="spellStart"/>
-      <w:r>
-        <w:rPr>
-          <w:rFonts w:ascii="Times New Roman" w:hAnsi="Times New Roman" w:cs="Times New Roman"/>
-          <w:sz w:val="24"/>
-        </w:rPr>
-        <w:t>shortest_dist</w:t>
-      </w:r>
-      <w:proofErr w:type="spellEnd"/>
-      <w:r>
-        <w:rPr>
-          <w:rFonts w:ascii="Times New Roman" w:hAnsi="Times New Roman" w:cs="Times New Roman"/>
-          <w:sz w:val="24"/>
-        </w:rPr>
-        <w:t xml:space="preserve"> = total</w:t>
+        <w:t xml:space="preserve">                shortest_dist = total</w:t>
       </w:r>
     </w:p>
     <w:p>
@@ -2504,55 +2029,7 @@
           <w:rFonts w:ascii="Times New Roman" w:hAnsi="Times New Roman" w:cs="Times New Roman"/>
           <w:sz w:val="24"/>
         </w:rPr>
-        <w:t xml:space="preserve">                </w:t>
-      </w:r>
-      <w:proofErr w:type="spellStart"/>
-      <w:r>
-        <w:rPr>
-          <w:rFonts w:ascii="Times New Roman" w:hAnsi="Times New Roman" w:cs="Times New Roman"/>
-          <w:sz w:val="24"/>
-        </w:rPr>
-        <w:t>shortest_path_nodes</w:t>
-      </w:r>
-      <w:proofErr w:type="spellEnd"/>
-      <w:r>
-        <w:rPr>
-          <w:rFonts w:ascii="Times New Roman" w:hAnsi="Times New Roman" w:cs="Times New Roman"/>
-          <w:sz w:val="24"/>
-        </w:rPr>
-        <w:t xml:space="preserve"> = [</w:t>
-      </w:r>
-      <w:proofErr w:type="spellStart"/>
-      <w:r>
-        <w:rPr>
-          <w:rFonts w:ascii="Times New Roman" w:hAnsi="Times New Roman" w:cs="Times New Roman"/>
-          <w:sz w:val="24"/>
-        </w:rPr>
-        <w:t>src</w:t>
-      </w:r>
-      <w:proofErr w:type="spellEnd"/>
-      <w:r>
-        <w:rPr>
-          <w:rFonts w:ascii="Times New Roman" w:hAnsi="Times New Roman" w:cs="Times New Roman"/>
-          <w:sz w:val="24"/>
-        </w:rPr>
-        <w:t xml:space="preserve">, mid, </w:t>
-      </w:r>
-      <w:proofErr w:type="spellStart"/>
-      <w:r>
-        <w:rPr>
-          <w:rFonts w:ascii="Times New Roman" w:hAnsi="Times New Roman" w:cs="Times New Roman"/>
-          <w:sz w:val="24"/>
-        </w:rPr>
-        <w:t>dest</w:t>
-      </w:r>
-      <w:proofErr w:type="spellEnd"/>
-      <w:r>
-        <w:rPr>
-          <w:rFonts w:ascii="Times New Roman" w:hAnsi="Times New Roman" w:cs="Times New Roman"/>
-          <w:sz w:val="24"/>
-        </w:rPr>
-        <w:t>]</w:t>
+        <w:t xml:space="preserve">                shortest_path_nodes = [src, mid, dest]</w:t>
       </w:r>
     </w:p>
     <w:p>
@@ -2579,49 +2056,8 @@
           <w:rFonts w:ascii="Times New Roman" w:hAnsi="Times New Roman" w:cs="Times New Roman"/>
           <w:sz w:val="24"/>
         </w:rPr>
-        <w:t xml:space="preserve">    </w:t>
-      </w:r>
-      <w:proofErr w:type="gramStart"/>
-      <w:r>
-        <w:rPr>
-          <w:rFonts w:ascii="Times New Roman" w:hAnsi="Times New Roman" w:cs="Times New Roman"/>
-          <w:sz w:val="24"/>
-        </w:rPr>
-        <w:t>return</w:t>
-      </w:r>
-      <w:proofErr w:type="gramEnd"/>
-      <w:r>
-        <w:rPr>
-          <w:rFonts w:ascii="Times New Roman" w:hAnsi="Times New Roman" w:cs="Times New Roman"/>
-          <w:sz w:val="24"/>
-        </w:rPr>
-        <w:t xml:space="preserve"> </w:t>
-      </w:r>
-      <w:proofErr w:type="spellStart"/>
-      <w:r>
-        <w:rPr>
-          <w:rFonts w:ascii="Times New Roman" w:hAnsi="Times New Roman" w:cs="Times New Roman"/>
-          <w:sz w:val="24"/>
-        </w:rPr>
-        <w:t>shortest_path_nodes</w:t>
-      </w:r>
-      <w:proofErr w:type="spellEnd"/>
-      <w:r>
-        <w:rPr>
-          <w:rFonts w:ascii="Times New Roman" w:hAnsi="Times New Roman" w:cs="Times New Roman"/>
-          <w:sz w:val="24"/>
-        </w:rPr>
-        <w:t xml:space="preserve">, </w:t>
-      </w:r>
-      <w:proofErr w:type="spellStart"/>
-      <w:r>
-        <w:rPr>
-          <w:rFonts w:ascii="Times New Roman" w:hAnsi="Times New Roman" w:cs="Times New Roman"/>
-          <w:sz w:val="24"/>
-        </w:rPr>
-        <w:t>shortest_dist</w:t>
-      </w:r>
-      <w:proofErr w:type="spellEnd"/>
+        <w:t xml:space="preserve">    return shortest_path_nodes, shortest_dist</w:t>
+      </w:r>
     </w:p>
     <w:p>
       <w:pPr>
@@ -2666,33 +2102,11 @@
       <w:r>
         <w:t xml:space="preserve">The function </w:t>
       </w:r>
-      <w:proofErr w:type="spellStart"/>
       <w:r>
         <w:rPr>
           <w:rStyle w:val="HTMLCode"/>
         </w:rPr>
-        <w:t>find_shortest_</w:t>
-      </w:r>
-      <w:proofErr w:type="gramStart"/>
-      <w:r>
-        <w:rPr>
-          <w:rStyle w:val="HTMLCode"/>
-        </w:rPr>
-        <w:t>path</w:t>
-      </w:r>
-      <w:proofErr w:type="spellEnd"/>
-      <w:r>
-        <w:rPr>
-          <w:rStyle w:val="HTMLCode"/>
-        </w:rPr>
-        <w:t>(</w:t>
-      </w:r>
-      <w:proofErr w:type="gramEnd"/>
-      <w:r>
-        <w:rPr>
-          <w:rStyle w:val="HTMLCode"/>
-        </w:rPr>
-        <w:t>)</w:t>
+        <w:t>find_shortest_path()</w:t>
       </w:r>
       <w:r>
         <w:t xml:space="preserve"> checks direct and indirect paths.</w:t>
@@ -2774,20 +2188,8 @@
           <w:sz w:val="24"/>
           <w:szCs w:val="24"/>
         </w:rPr>
-        <w:t>User Input</w:t>
-      </w:r>
-      <w:proofErr w:type="gramStart"/>
-      <w:r>
-        <w:rPr>
-          <w:rFonts w:ascii="Times New Roman" w:eastAsia="Times New Roman" w:hAnsi="Times New Roman" w:cs="Times New Roman"/>
-          <w:b/>
-          <w:bCs/>
-          <w:sz w:val="24"/>
-          <w:szCs w:val="24"/>
-        </w:rPr>
-        <w:t>:</w:t>
-      </w:r>
-      <w:proofErr w:type="gramEnd"/>
+        <w:t>User Input:</w:t>
+      </w:r>
       <w:r>
         <w:rPr>
           <w:rFonts w:ascii="Times New Roman" w:eastAsia="Times New Roman" w:hAnsi="Times New Roman" w:cs="Times New Roman"/>
@@ -2856,20 +2258,8 @@
           <w:sz w:val="24"/>
           <w:szCs w:val="24"/>
         </w:rPr>
-        <w:t>Backend Processing (Flask)</w:t>
-      </w:r>
-      <w:proofErr w:type="gramStart"/>
-      <w:r>
-        <w:rPr>
-          <w:rFonts w:ascii="Times New Roman" w:eastAsia="Times New Roman" w:hAnsi="Times New Roman" w:cs="Times New Roman"/>
-          <w:b/>
-          <w:bCs/>
-          <w:sz w:val="24"/>
-          <w:szCs w:val="24"/>
-        </w:rPr>
-        <w:t>:</w:t>
-      </w:r>
-      <w:proofErr w:type="gramEnd"/>
+        <w:t>Backend Processing (Flask):</w:t>
+      </w:r>
       <w:r>
         <w:rPr>
           <w:rFonts w:ascii="Times New Roman" w:eastAsia="Times New Roman" w:hAnsi="Times New Roman" w:cs="Times New Roman"/>
@@ -2879,23 +2269,13 @@
         <w:br/>
         <w:t xml:space="preserve">Flask receives the data and runs the Python function </w:t>
       </w:r>
-      <w:proofErr w:type="spellStart"/>
       <w:r>
         <w:rPr>
           <w:rFonts w:ascii="Courier New" w:eastAsia="Times New Roman" w:hAnsi="Courier New" w:cs="Courier New"/>
           <w:sz w:val="20"/>
           <w:szCs w:val="20"/>
         </w:rPr>
-        <w:t>find_shortest_path</w:t>
-      </w:r>
-      <w:proofErr w:type="spellEnd"/>
-      <w:r>
-        <w:rPr>
-          <w:rFonts w:ascii="Courier New" w:eastAsia="Times New Roman" w:hAnsi="Courier New" w:cs="Courier New"/>
-          <w:sz w:val="20"/>
-          <w:szCs w:val="20"/>
-        </w:rPr>
-        <w:t>()</w:t>
+        <w:t>find_shortest_path()</w:t>
       </w:r>
       <w:r>
         <w:rPr>
@@ -2928,20 +2308,8 @@
           <w:sz w:val="24"/>
           <w:szCs w:val="24"/>
         </w:rPr>
-        <w:t>Algorithm Execution</w:t>
-      </w:r>
-      <w:proofErr w:type="gramStart"/>
-      <w:r>
-        <w:rPr>
-          <w:rFonts w:ascii="Times New Roman" w:eastAsia="Times New Roman" w:hAnsi="Times New Roman" w:cs="Times New Roman"/>
-          <w:b/>
-          <w:bCs/>
-          <w:sz w:val="24"/>
-          <w:szCs w:val="24"/>
-        </w:rPr>
-        <w:t>:</w:t>
-      </w:r>
-      <w:proofErr w:type="gramEnd"/>
+        <w:t>Algorithm Execution:</w:t>
+      </w:r>
       <w:r>
         <w:rPr>
           <w:rFonts w:ascii="Times New Roman" w:eastAsia="Times New Roman" w:hAnsi="Times New Roman" w:cs="Times New Roman"/>
@@ -2974,20 +2342,8 @@
           <w:sz w:val="24"/>
           <w:szCs w:val="24"/>
         </w:rPr>
-        <w:t>Result Display</w:t>
-      </w:r>
-      <w:proofErr w:type="gramStart"/>
-      <w:r>
-        <w:rPr>
-          <w:rFonts w:ascii="Times New Roman" w:eastAsia="Times New Roman" w:hAnsi="Times New Roman" w:cs="Times New Roman"/>
-          <w:b/>
-          <w:bCs/>
-          <w:sz w:val="24"/>
-          <w:szCs w:val="24"/>
-        </w:rPr>
-        <w:t>:</w:t>
-      </w:r>
-      <w:proofErr w:type="gramEnd"/>
+        <w:t>Result Display:</w:t>
+      </w:r>
       <w:r>
         <w:rPr>
           <w:rFonts w:ascii="Times New Roman" w:eastAsia="Times New Roman" w:hAnsi="Times New Roman" w:cs="Times New Roman"/>
@@ -3022,25 +2378,7 @@
           <w:sz w:val="24"/>
           <w:szCs w:val="24"/>
         </w:rPr>
-        <w:t xml:space="preserve"> </w:t>
-      </w:r>
-      <w:proofErr w:type="gramStart"/>
-      <w:r>
-        <w:rPr>
-          <w:rFonts w:ascii="Times New Roman" w:eastAsia="Times New Roman" w:hAnsi="Times New Roman" w:cs="Times New Roman"/>
-          <w:sz w:val="24"/>
-          <w:szCs w:val="24"/>
-        </w:rPr>
-        <w:t>is shown</w:t>
-      </w:r>
-      <w:proofErr w:type="gramEnd"/>
-      <w:r>
-        <w:rPr>
-          <w:rFonts w:ascii="Times New Roman" w:eastAsia="Times New Roman" w:hAnsi="Times New Roman" w:cs="Times New Roman"/>
-          <w:sz w:val="24"/>
-          <w:szCs w:val="24"/>
-        </w:rPr>
-        <w:t xml:space="preserve"> to represent the selected route.</w:t>
+        <w:t xml:space="preserve"> is shown to represent the selected route.</w:t>
       </w:r>
     </w:p>
     <w:p>
@@ -3126,7 +2464,7 @@
                     <pic:cNvPicPr/>
                   </pic:nvPicPr>
                   <pic:blipFill>
-                    <a:blip r:embed="rId6" cstate="print">
+                    <a:blip r:embed="rId8" cstate="print">
                       <a:extLst>
                         <a:ext uri="{28A0092B-C50C-407E-A947-70E740481C1C}">
                           <a14:useLocalDpi xmlns:a14="http://schemas.microsoft.com/office/drawing/2010/main" val="0"/>
@@ -3157,8 +2495,6 @@
       <w:pPr>
         <w:pStyle w:val="NormalWeb"/>
       </w:pPr>
-      <w:bookmarkStart w:id="0" w:name="_GoBack"/>
-      <w:bookmarkEnd w:id="0"/>
     </w:p>
     <w:p>
       <w:pPr>
@@ -3190,16 +2526,8 @@
         <w:rPr>
           <w:rStyle w:val="Strong"/>
         </w:rPr>
-        <w:t>Understanding of Graph Algorithms</w:t>
-      </w:r>
-      <w:proofErr w:type="gramStart"/>
-      <w:r>
-        <w:rPr>
-          <w:rStyle w:val="Strong"/>
-        </w:rPr>
-        <w:t>:</w:t>
-      </w:r>
-      <w:proofErr w:type="gramEnd"/>
+        <w:t>Understanding of Graph Algorithms:</w:t>
+      </w:r>
       <w:r>
         <w:br/>
         <w:t xml:space="preserve">Gained practical knowledge of how </w:t>
@@ -3226,16 +2554,8 @@
         <w:rPr>
           <w:rStyle w:val="Strong"/>
         </w:rPr>
-        <w:t>Integration of Backend and Frontend</w:t>
-      </w:r>
-      <w:proofErr w:type="gramStart"/>
-      <w:r>
-        <w:rPr>
-          <w:rStyle w:val="Strong"/>
-        </w:rPr>
-        <w:t>:</w:t>
-      </w:r>
-      <w:proofErr w:type="gramEnd"/>
+        <w:t>Integration of Backend and Frontend:</w:t>
+      </w:r>
       <w:r>
         <w:br/>
         <w:t xml:space="preserve">Learned how to connect a </w:t>
@@ -3271,16 +2591,8 @@
         <w:rPr>
           <w:rStyle w:val="Strong"/>
         </w:rPr>
-        <w:t>Data Visualization Skills</w:t>
-      </w:r>
-      <w:proofErr w:type="gramStart"/>
-      <w:r>
-        <w:rPr>
-          <w:rStyle w:val="Strong"/>
-        </w:rPr>
-        <w:t>:</w:t>
-      </w:r>
-      <w:proofErr w:type="gramEnd"/>
+        <w:t>Data Visualization Skills:</w:t>
+      </w:r>
       <w:r>
         <w:br/>
         <w:t xml:space="preserve">Implemented </w:t>
@@ -3307,16 +2619,8 @@
         <w:rPr>
           <w:rStyle w:val="Strong"/>
         </w:rPr>
-        <w:t>Problem-Solving and Optimization</w:t>
-      </w:r>
-      <w:proofErr w:type="gramStart"/>
-      <w:r>
-        <w:rPr>
-          <w:rStyle w:val="Strong"/>
-        </w:rPr>
-        <w:t>:</w:t>
-      </w:r>
-      <w:proofErr w:type="gramEnd"/>
+        <w:t>Problem-Solving and Optimization:</w:t>
+      </w:r>
       <w:r>
         <w:br/>
         <w:t>Developed logical thinking to optimize delivery networks and analyze route efficiency using algorithmic concepts.</w:t>
@@ -3334,16 +2638,8 @@
         <w:rPr>
           <w:rStyle w:val="Strong"/>
         </w:rPr>
-        <w:t>Real-world Application of Python</w:t>
-      </w:r>
-      <w:proofErr w:type="gramStart"/>
-      <w:r>
-        <w:rPr>
-          <w:rStyle w:val="Strong"/>
-        </w:rPr>
-        <w:t>:</w:t>
-      </w:r>
-      <w:proofErr w:type="gramEnd"/>
+        <w:t>Real-world Application of Python:</w:t>
+      </w:r>
       <w:r>
         <w:br/>
       </w:r>
@@ -3371,6 +2667,7 @@
       </w:pPr>
     </w:p>
     <w:sectPr>
+      <w:footerReference w:type="default" r:id="rId9"/>
       <w:pgSz w:w="12240" w:h="15840"/>
       <w:pgMar w:top="1440" w:right="1440" w:bottom="1440" w:left="1440" w:header="720" w:footer="720" w:gutter="0"/>
       <w:cols w:space="720"/>
@@ -3378,6 +2675,109 @@
     </w:sectPr>
   </w:body>
 </w:document>
+</file>
+
+<file path=word/endnotes.xml><?xml version="1.0" encoding="utf-8"?>
+<w:endnotes xmlns:wpc="http://schemas.microsoft.com/office/word/2010/wordprocessingCanvas" xmlns:cx="http://schemas.microsoft.com/office/drawing/2014/chartex" xmlns:cx1="http://schemas.microsoft.com/office/drawing/2015/9/8/chartex" xmlns:mc="http://schemas.openxmlformats.org/markup-compatibility/2006" xmlns:o="urn:schemas-microsoft-com:office:office" xmlns:r="http://schemas.openxmlformats.org/officeDocument/2006/relationships" xmlns:m="http://schemas.openxmlformats.org/officeDocument/2006/math" xmlns:v="urn:schemas-microsoft-com:vml" xmlns:wp14="http://schemas.microsoft.com/office/word/2010/wordprocessingDrawing" xmlns:wp="http://schemas.openxmlformats.org/drawingml/2006/wordprocessingDrawing" xmlns:w10="urn:schemas-microsoft-com:office:word" xmlns:w="http://schemas.openxmlformats.org/wordprocessingml/2006/main" xmlns:w14="http://schemas.microsoft.com/office/word/2010/wordml" xmlns:w15="http://schemas.microsoft.com/office/word/2012/wordml" xmlns:w16se="http://schemas.microsoft.com/office/word/2015/wordml/symex" xmlns:wpg="http://schemas.microsoft.com/office/word/2010/wordprocessingGroup" xmlns:wpi="http://schemas.microsoft.com/office/word/2010/wordprocessingInk" xmlns:wne="http://schemas.microsoft.com/office/word/2006/wordml" xmlns:wps="http://schemas.microsoft.com/office/word/2010/wordprocessingShape" mc:Ignorable="w14 w15 w16se wp14">
+  <w:endnote w:type="separator" w:id="-1">
+    <w:p>
+      <w:pPr>
+        <w:spacing w:after="0" w:line="240" w:lineRule="auto"/>
+      </w:pPr>
+      <w:r>
+        <w:separator/>
+      </w:r>
+    </w:p>
+  </w:endnote>
+  <w:endnote w:type="continuationSeparator" w:id="0">
+    <w:p>
+      <w:pPr>
+        <w:spacing w:after="0" w:line="240" w:lineRule="auto"/>
+      </w:pPr>
+      <w:r>
+        <w:continuationSeparator/>
+      </w:r>
+    </w:p>
+  </w:endnote>
+</w:endnotes>
+</file>
+
+<file path=word/footer1.xml><?xml version="1.0" encoding="utf-8"?>
+<w:ftr xmlns:wpc="http://schemas.microsoft.com/office/word/2010/wordprocessingCanvas" xmlns:cx="http://schemas.microsoft.com/office/drawing/2014/chartex" xmlns:cx1="http://schemas.microsoft.com/office/drawing/2015/9/8/chartex" xmlns:mc="http://schemas.openxmlformats.org/markup-compatibility/2006" xmlns:o="urn:schemas-microsoft-com:office:office" xmlns:r="http://schemas.openxmlformats.org/officeDocument/2006/relationships" xmlns:m="http://schemas.openxmlformats.org/officeDocument/2006/math" xmlns:v="urn:schemas-microsoft-com:vml" xmlns:wp14="http://schemas.microsoft.com/office/word/2010/wordprocessingDrawing" xmlns:wp="http://schemas.openxmlformats.org/drawingml/2006/wordprocessingDrawing" xmlns:w10="urn:schemas-microsoft-com:office:word" xmlns:w="http://schemas.openxmlformats.org/wordprocessingml/2006/main" xmlns:w14="http://schemas.microsoft.com/office/word/2010/wordml" xmlns:w15="http://schemas.microsoft.com/office/word/2012/wordml" xmlns:w16se="http://schemas.microsoft.com/office/word/2015/wordml/symex" xmlns:wpg="http://schemas.microsoft.com/office/word/2010/wordprocessingGroup" xmlns:wpi="http://schemas.microsoft.com/office/word/2010/wordprocessingInk" xmlns:wne="http://schemas.microsoft.com/office/word/2006/wordml" xmlns:wps="http://schemas.microsoft.com/office/word/2010/wordprocessingShape" mc:Ignorable="w14 w15 w16se wp14">
+  <w:sdt>
+    <w:sdtPr>
+      <w:id w:val="1063831947"/>
+      <w:docPartObj>
+        <w:docPartGallery w:val="Page Numbers (Bottom of Page)"/>
+        <w:docPartUnique/>
+      </w:docPartObj>
+    </w:sdtPr>
+    <w:sdtEndPr>
+      <w:rPr>
+        <w:noProof/>
+      </w:rPr>
+    </w:sdtEndPr>
+    <w:sdtContent>
+      <w:p>
+        <w:pPr>
+          <w:pStyle w:val="Footer"/>
+          <w:jc w:val="right"/>
+        </w:pPr>
+        <w:r>
+          <w:fldChar w:fldCharType="begin"/>
+        </w:r>
+        <w:r>
+          <w:instrText xml:space="preserve"> PAGE   \* MERGEFORMAT </w:instrText>
+        </w:r>
+        <w:r>
+          <w:fldChar w:fldCharType="separate"/>
+        </w:r>
+        <w:r>
+          <w:rPr>
+            <w:noProof/>
+          </w:rPr>
+          <w:t>1</w:t>
+        </w:r>
+        <w:r>
+          <w:rPr>
+            <w:noProof/>
+          </w:rPr>
+          <w:fldChar w:fldCharType="end"/>
+        </w:r>
+      </w:p>
+    </w:sdtContent>
+  </w:sdt>
+  <w:p>
+    <w:pPr>
+      <w:pStyle w:val="Footer"/>
+    </w:pPr>
+  </w:p>
+</w:ftr>
+</file>
+
+<file path=word/footnotes.xml><?xml version="1.0" encoding="utf-8"?>
+<w:footnotes xmlns:wpc="http://schemas.microsoft.com/office/word/2010/wordprocessingCanvas" xmlns:cx="http://schemas.microsoft.com/office/drawing/2014/chartex" xmlns:cx1="http://schemas.microsoft.com/office/drawing/2015/9/8/chartex" xmlns:mc="http://schemas.openxmlformats.org/markup-compatibility/2006" xmlns:o="urn:schemas-microsoft-com:office:office" xmlns:r="http://schemas.openxmlformats.org/officeDocument/2006/relationships" xmlns:m="http://schemas.openxmlformats.org/officeDocument/2006/math" xmlns:v="urn:schemas-microsoft-com:vml" xmlns:wp14="http://schemas.microsoft.com/office/word/2010/wordprocessingDrawing" xmlns:wp="http://schemas.openxmlformats.org/drawingml/2006/wordprocessingDrawing" xmlns:w10="urn:schemas-microsoft-com:office:word" xmlns:w="http://schemas.openxmlformats.org/wordprocessingml/2006/main" xmlns:w14="http://schemas.microsoft.com/office/word/2010/wordml" xmlns:w15="http://schemas.microsoft.com/office/word/2012/wordml" xmlns:w16se="http://schemas.microsoft.com/office/word/2015/wordml/symex" xmlns:wpg="http://schemas.microsoft.com/office/word/2010/wordprocessingGroup" xmlns:wpi="http://schemas.microsoft.com/office/word/2010/wordprocessingInk" xmlns:wne="http://schemas.microsoft.com/office/word/2006/wordml" xmlns:wps="http://schemas.microsoft.com/office/word/2010/wordprocessingShape" mc:Ignorable="w14 w15 w16se wp14">
+  <w:footnote w:type="separator" w:id="-1">
+    <w:p>
+      <w:pPr>
+        <w:spacing w:after="0" w:line="240" w:lineRule="auto"/>
+      </w:pPr>
+      <w:r>
+        <w:separator/>
+      </w:r>
+    </w:p>
+  </w:footnote>
+  <w:footnote w:type="continuationSeparator" w:id="0">
+    <w:p>
+      <w:pPr>
+        <w:spacing w:after="0" w:line="240" w:lineRule="auto"/>
+      </w:pPr>
+      <w:r>
+        <w:continuationSeparator/>
+      </w:r>
+    </w:p>
+  </w:footnote>
+</w:footnotes>
 </file>
 
 <file path=word/numbering.xml><?xml version="1.0" encoding="utf-8"?>
@@ -5462,6 +4862,7 @@
   <w:style w:type="character" w:default="1" w:styleId="DefaultParagraphFont">
     <w:name w:val="Default Paragraph Font"/>
     <w:uiPriority w:val="1"/>
+    <w:semiHidden/>
     <w:unhideWhenUsed/>
   </w:style>
   <w:style w:type="table" w:default="1" w:styleId="TableNormal">
@@ -5584,6 +4985,50 @@
       <w:color w:val="0000FF"/>
       <w:u w:val="single"/>
     </w:rPr>
+  </w:style>
+  <w:style w:type="paragraph" w:styleId="Header">
+    <w:name w:val="header"/>
+    <w:basedOn w:val="Normal"/>
+    <w:link w:val="HeaderChar"/>
+    <w:uiPriority w:val="99"/>
+    <w:unhideWhenUsed/>
+    <w:rsid w:val="0080230C"/>
+    <w:pPr>
+      <w:tabs>
+        <w:tab w:val="center" w:pos="4680"/>
+        <w:tab w:val="right" w:pos="9360"/>
+      </w:tabs>
+      <w:spacing w:after="0" w:line="240" w:lineRule="auto"/>
+    </w:pPr>
+  </w:style>
+  <w:style w:type="character" w:customStyle="1" w:styleId="HeaderChar">
+    <w:name w:val="Header Char"/>
+    <w:basedOn w:val="DefaultParagraphFont"/>
+    <w:link w:val="Header"/>
+    <w:uiPriority w:val="99"/>
+    <w:rsid w:val="0080230C"/>
+  </w:style>
+  <w:style w:type="paragraph" w:styleId="Footer">
+    <w:name w:val="footer"/>
+    <w:basedOn w:val="Normal"/>
+    <w:link w:val="FooterChar"/>
+    <w:uiPriority w:val="99"/>
+    <w:unhideWhenUsed/>
+    <w:rsid w:val="0080230C"/>
+    <w:pPr>
+      <w:tabs>
+        <w:tab w:val="center" w:pos="4680"/>
+        <w:tab w:val="right" w:pos="9360"/>
+      </w:tabs>
+      <w:spacing w:after="0" w:line="240" w:lineRule="auto"/>
+    </w:pPr>
+  </w:style>
+  <w:style w:type="character" w:customStyle="1" w:styleId="FooterChar">
+    <w:name w:val="Footer Char"/>
+    <w:basedOn w:val="DefaultParagraphFont"/>
+    <w:link w:val="Footer"/>
+    <w:uiPriority w:val="99"/>
+    <w:rsid w:val="0080230C"/>
   </w:style>
 </w:styles>
 </file>

</xml_diff>